<commit_message>
Se agrego Cuadro de Inventario de artefactos
</commit_message>
<xml_diff>
--- a/ tsp01-contratos-clientes/INVENTARIADO ARTEFACTOS/Inventario de Arterfactos.docx
+++ b/ tsp01-contratos-clientes/INVENTARIADO ARTEFACTOS/Inventario de Arterfactos.docx
@@ -316,6 +316,27 @@
             <w:pPr>
               <w:pStyle w:val="Tabletext"/>
             </w:pPr>
+            <w:r>
+              <w:t>&lt;</w:t>
+            </w:r>
+            <w:r>
+              <w:t>06</w:t>
+            </w:r>
+            <w:r>
+              <w:t xml:space="preserve"> /</w:t>
+            </w:r>
+            <w:r>
+              <w:t>05</w:t>
+            </w:r>
+            <w:r>
+              <w:t>/</w:t>
+            </w:r>
+            <w:r>
+              <w:t>2012</w:t>
+            </w:r>
+            <w:r>
+              <w:t>&gt;</w:t>
+            </w:r>
           </w:p>
         </w:tc>
         <w:tc>
@@ -326,6 +347,21 @@
             <w:pPr>
               <w:pStyle w:val="Tabletext"/>
             </w:pPr>
+            <w:r>
+              <w:t>&lt;</w:t>
+            </w:r>
+            <w:r>
+              <w:t>1</w:t>
+            </w:r>
+            <w:r>
+              <w:t>.</w:t>
+            </w:r>
+            <w:r>
+              <w:t>1</w:t>
+            </w:r>
+            <w:r>
+              <w:t>&gt;</w:t>
+            </w:r>
           </w:p>
         </w:tc>
         <w:tc>
@@ -336,6 +372,9 @@
             <w:pPr>
               <w:pStyle w:val="Tabletext"/>
             </w:pPr>
+            <w:r>
+              <w:t>Se agrego Cuadro de Inventario de artefactos</w:t>
+            </w:r>
           </w:p>
         </w:tc>
         <w:tc>
@@ -346,6 +385,9 @@
             <w:pPr>
               <w:pStyle w:val="Tabletext"/>
             </w:pPr>
+            <w:r>
+              <w:t>Gabriela Rojas</w:t>
+            </w:r>
           </w:p>
         </w:tc>
       </w:tr>
@@ -4040,6 +4082,2264 @@
       <w:r>
         <w:t>”.</w:t>
       </w:r>
+    </w:p>
+    <w:p>
+      <w:pPr>
+        <w:pStyle w:val="Textoindependiente"/>
+      </w:pPr>
+    </w:p>
+    <w:p>
+      <w:pPr>
+        <w:pStyle w:val="Textoindependiente"/>
+      </w:pPr>
+    </w:p>
+    <w:p>
+      <w:pPr>
+        <w:pStyle w:val="Textoindependiente"/>
+      </w:pPr>
+    </w:p>
+    <w:p>
+      <w:pPr>
+        <w:pStyle w:val="Textoindependiente"/>
+      </w:pPr>
+      <w:r>
+        <w:rPr>
+          <w:rFonts w:ascii="Arial Narrow" w:hAnsi="Arial Narrow"/>
+          <w:b/>
+        </w:rPr>
+        <w:lastRenderedPageBreak/>
+        <w:t>REGISTROS DE</w:t>
+      </w:r>
+      <w:r>
+        <w:rPr>
+          <w:rFonts w:ascii="Arial Narrow" w:hAnsi="Arial Narrow"/>
+          <w:b/>
+        </w:rPr>
+        <w:t xml:space="preserve"> ARTEFACTOS </w:t>
+      </w:r>
+    </w:p>
+    <w:tbl>
+      <w:tblPr>
+        <w:tblW w:w="9407" w:type="dxa"/>
+        <w:tblInd w:w="-34" w:type="dxa"/>
+        <w:tblBorders>
+          <w:top w:val="single" w:sz="4" w:space="0" w:color="auto"/>
+          <w:left w:val="single" w:sz="4" w:space="0" w:color="auto"/>
+          <w:bottom w:val="single" w:sz="4" w:space="0" w:color="auto"/>
+          <w:right w:val="single" w:sz="4" w:space="0" w:color="auto"/>
+          <w:insideH w:val="single" w:sz="4" w:space="0" w:color="auto"/>
+          <w:insideV w:val="single" w:sz="4" w:space="0" w:color="auto"/>
+        </w:tblBorders>
+        <w:tblLayout w:type="fixed"/>
+        <w:tblLook w:val="00A0"/>
+      </w:tblPr>
+      <w:tblGrid>
+        <w:gridCol w:w="1440"/>
+        <w:gridCol w:w="1585"/>
+        <w:gridCol w:w="1313"/>
+        <w:gridCol w:w="1221"/>
+        <w:gridCol w:w="875"/>
+        <w:gridCol w:w="917"/>
+        <w:gridCol w:w="1196"/>
+        <w:gridCol w:w="860"/>
+      </w:tblGrid>
+      <w:tr>
+        <w:trPr>
+          <w:trHeight w:val="444"/>
+        </w:trPr>
+        <w:tc>
+          <w:tcPr>
+            <w:tcW w:w="1440" w:type="dxa"/>
+            <w:shd w:val="clear" w:color="auto" w:fill="BFBFBF"/>
+          </w:tcPr>
+          <w:p>
+            <w:pPr>
+              <w:pStyle w:val="Prrafodelista"/>
+              <w:tabs>
+                <w:tab w:val="left" w:pos="7140"/>
+              </w:tabs>
+              <w:spacing w:line="240" w:lineRule="auto"/>
+              <w:ind w:left="0"/>
+              <w:jc w:val="center"/>
+              <w:rPr>
+                <w:rFonts w:ascii="Arial Narrow" w:hAnsi="Arial Narrow"/>
+                <w:b/>
+                <w:sz w:val="16"/>
+                <w:szCs w:val="16"/>
+              </w:rPr>
+            </w:pPr>
+            <w:r>
+              <w:rPr>
+                <w:rFonts w:ascii="Arial Narrow" w:hAnsi="Arial Narrow"/>
+                <w:b/>
+                <w:sz w:val="16"/>
+                <w:szCs w:val="16"/>
+              </w:rPr>
+              <w:t xml:space="preserve">Código de </w:t>
+            </w:r>
+            <w:r>
+              <w:rPr>
+                <w:rFonts w:ascii="Arial Narrow" w:hAnsi="Arial Narrow"/>
+                <w:b/>
+                <w:sz w:val="16"/>
+                <w:szCs w:val="16"/>
+              </w:rPr>
+              <w:t>Artefacto</w:t>
+            </w:r>
+          </w:p>
+        </w:tc>
+        <w:tc>
+          <w:tcPr>
+            <w:tcW w:w="1585" w:type="dxa"/>
+            <w:shd w:val="clear" w:color="auto" w:fill="BFBFBF"/>
+          </w:tcPr>
+          <w:p>
+            <w:pPr>
+              <w:pStyle w:val="Prrafodelista"/>
+              <w:tabs>
+                <w:tab w:val="left" w:pos="7140"/>
+              </w:tabs>
+              <w:spacing w:line="240" w:lineRule="auto"/>
+              <w:ind w:left="0"/>
+              <w:jc w:val="center"/>
+              <w:rPr>
+                <w:rFonts w:ascii="Arial Narrow" w:hAnsi="Arial Narrow"/>
+                <w:b/>
+                <w:sz w:val="16"/>
+                <w:szCs w:val="16"/>
+              </w:rPr>
+            </w:pPr>
+            <w:r>
+              <w:rPr>
+                <w:rFonts w:ascii="Arial Narrow" w:hAnsi="Arial Narrow"/>
+                <w:b/>
+                <w:sz w:val="16"/>
+                <w:szCs w:val="16"/>
+              </w:rPr>
+              <w:t xml:space="preserve">Nombre del </w:t>
+            </w:r>
+            <w:r>
+              <w:rPr>
+                <w:rFonts w:ascii="Arial Narrow" w:hAnsi="Arial Narrow"/>
+                <w:b/>
+                <w:sz w:val="16"/>
+                <w:szCs w:val="16"/>
+              </w:rPr>
+              <w:t>Artefacto</w:t>
+            </w:r>
+          </w:p>
+        </w:tc>
+        <w:tc>
+          <w:tcPr>
+            <w:tcW w:w="1313" w:type="dxa"/>
+            <w:shd w:val="clear" w:color="auto" w:fill="BFBFBF"/>
+          </w:tcPr>
+          <w:p>
+            <w:pPr>
+              <w:pStyle w:val="Prrafodelista"/>
+              <w:tabs>
+                <w:tab w:val="left" w:pos="7140"/>
+              </w:tabs>
+              <w:spacing w:line="240" w:lineRule="auto"/>
+              <w:ind w:left="0"/>
+              <w:jc w:val="center"/>
+              <w:rPr>
+                <w:rFonts w:ascii="Arial Narrow" w:hAnsi="Arial Narrow"/>
+                <w:b/>
+                <w:sz w:val="16"/>
+                <w:szCs w:val="16"/>
+              </w:rPr>
+            </w:pPr>
+            <w:r>
+              <w:rPr>
+                <w:rFonts w:ascii="Arial Narrow" w:hAnsi="Arial Narrow"/>
+                <w:b/>
+                <w:sz w:val="16"/>
+                <w:szCs w:val="16"/>
+              </w:rPr>
+              <w:t>Responsable de Conservación</w:t>
+            </w:r>
+          </w:p>
+        </w:tc>
+        <w:tc>
+          <w:tcPr>
+            <w:tcW w:w="1221" w:type="dxa"/>
+            <w:shd w:val="clear" w:color="auto" w:fill="BFBFBF"/>
+          </w:tcPr>
+          <w:p>
+            <w:pPr>
+              <w:pStyle w:val="Prrafodelista"/>
+              <w:tabs>
+                <w:tab w:val="left" w:pos="7140"/>
+              </w:tabs>
+              <w:spacing w:line="240" w:lineRule="auto"/>
+              <w:ind w:left="0"/>
+              <w:jc w:val="center"/>
+              <w:rPr>
+                <w:rFonts w:ascii="Arial Narrow" w:hAnsi="Arial Narrow"/>
+                <w:b/>
+                <w:sz w:val="16"/>
+                <w:szCs w:val="16"/>
+              </w:rPr>
+            </w:pPr>
+            <w:r>
+              <w:rPr>
+                <w:rFonts w:ascii="Arial Narrow" w:hAnsi="Arial Narrow"/>
+                <w:b/>
+                <w:sz w:val="16"/>
+                <w:szCs w:val="16"/>
+              </w:rPr>
+              <w:t>Documento Asociado</w:t>
+            </w:r>
+          </w:p>
+        </w:tc>
+        <w:tc>
+          <w:tcPr>
+            <w:tcW w:w="875" w:type="dxa"/>
+            <w:shd w:val="clear" w:color="auto" w:fill="BFBFBF"/>
+          </w:tcPr>
+          <w:p>
+            <w:pPr>
+              <w:pStyle w:val="Prrafodelista"/>
+              <w:tabs>
+                <w:tab w:val="left" w:pos="7140"/>
+              </w:tabs>
+              <w:spacing w:line="240" w:lineRule="auto"/>
+              <w:ind w:left="0"/>
+              <w:jc w:val="center"/>
+              <w:rPr>
+                <w:rFonts w:ascii="Arial Narrow" w:hAnsi="Arial Narrow"/>
+                <w:b/>
+                <w:sz w:val="16"/>
+                <w:szCs w:val="16"/>
+              </w:rPr>
+            </w:pPr>
+            <w:r>
+              <w:rPr>
+                <w:rFonts w:ascii="Arial Narrow" w:hAnsi="Arial Narrow"/>
+                <w:b/>
+                <w:sz w:val="16"/>
+                <w:szCs w:val="16"/>
+              </w:rPr>
+              <w:t>Lugar de Almacén</w:t>
+            </w:r>
+          </w:p>
+        </w:tc>
+        <w:tc>
+          <w:tcPr>
+            <w:tcW w:w="917" w:type="dxa"/>
+            <w:shd w:val="clear" w:color="auto" w:fill="BFBFBF"/>
+          </w:tcPr>
+          <w:p>
+            <w:pPr>
+              <w:pStyle w:val="Prrafodelista"/>
+              <w:tabs>
+                <w:tab w:val="left" w:pos="7140"/>
+              </w:tabs>
+              <w:spacing w:line="240" w:lineRule="auto"/>
+              <w:ind w:left="0"/>
+              <w:jc w:val="center"/>
+              <w:rPr>
+                <w:rFonts w:ascii="Arial Narrow" w:hAnsi="Arial Narrow"/>
+                <w:b/>
+                <w:sz w:val="16"/>
+                <w:szCs w:val="16"/>
+              </w:rPr>
+            </w:pPr>
+            <w:r>
+              <w:rPr>
+                <w:rFonts w:ascii="Arial Narrow" w:hAnsi="Arial Narrow"/>
+                <w:b/>
+                <w:sz w:val="16"/>
+                <w:szCs w:val="16"/>
+              </w:rPr>
+              <w:t>Tiempo de almacén</w:t>
+            </w:r>
+          </w:p>
+        </w:tc>
+        <w:tc>
+          <w:tcPr>
+            <w:tcW w:w="1196" w:type="dxa"/>
+            <w:shd w:val="clear" w:color="auto" w:fill="BFBFBF"/>
+          </w:tcPr>
+          <w:p>
+            <w:pPr>
+              <w:pStyle w:val="Prrafodelista"/>
+              <w:tabs>
+                <w:tab w:val="left" w:pos="7140"/>
+              </w:tabs>
+              <w:spacing w:line="240" w:lineRule="auto"/>
+              <w:ind w:left="0"/>
+              <w:jc w:val="center"/>
+              <w:rPr>
+                <w:rFonts w:ascii="Arial Narrow" w:hAnsi="Arial Narrow"/>
+                <w:b/>
+                <w:sz w:val="16"/>
+                <w:szCs w:val="16"/>
+              </w:rPr>
+            </w:pPr>
+            <w:r>
+              <w:rPr>
+                <w:rFonts w:ascii="Arial Narrow" w:hAnsi="Arial Narrow"/>
+                <w:b/>
+                <w:sz w:val="16"/>
+                <w:szCs w:val="16"/>
+              </w:rPr>
+              <w:t>Disposición Final</w:t>
+            </w:r>
+          </w:p>
+        </w:tc>
+        <w:tc>
+          <w:tcPr>
+            <w:tcW w:w="860" w:type="dxa"/>
+            <w:shd w:val="clear" w:color="auto" w:fill="BFBFBF"/>
+          </w:tcPr>
+          <w:p>
+            <w:pPr>
+              <w:pStyle w:val="Prrafodelista"/>
+              <w:tabs>
+                <w:tab w:val="left" w:pos="7140"/>
+              </w:tabs>
+              <w:spacing w:line="240" w:lineRule="auto"/>
+              <w:ind w:left="0"/>
+              <w:jc w:val="center"/>
+              <w:rPr>
+                <w:rFonts w:ascii="Arial Narrow" w:hAnsi="Arial Narrow"/>
+                <w:b/>
+                <w:sz w:val="16"/>
+                <w:szCs w:val="16"/>
+              </w:rPr>
+            </w:pPr>
+            <w:r>
+              <w:rPr>
+                <w:rFonts w:ascii="Arial Narrow" w:hAnsi="Arial Narrow"/>
+                <w:b/>
+                <w:sz w:val="16"/>
+                <w:szCs w:val="16"/>
+              </w:rPr>
+              <w:t>Seguridad</w:t>
+            </w:r>
+          </w:p>
+        </w:tc>
+      </w:tr>
+      <w:tr>
+        <w:trPr>
+          <w:trHeight w:val="432"/>
+        </w:trPr>
+        <w:tc>
+          <w:tcPr>
+            <w:tcW w:w="1440" w:type="dxa"/>
+            <w:vAlign w:val="center"/>
+          </w:tcPr>
+          <w:p>
+            <w:pPr>
+              <w:pStyle w:val="Prrafodelista"/>
+              <w:tabs>
+                <w:tab w:val="left" w:pos="7140"/>
+              </w:tabs>
+              <w:spacing w:line="240" w:lineRule="auto"/>
+              <w:ind w:left="0"/>
+              <w:rPr>
+                <w:rFonts w:ascii="Arial Narrow" w:hAnsi="Arial Narrow"/>
+                <w:sz w:val="16"/>
+                <w:szCs w:val="16"/>
+              </w:rPr>
+            </w:pPr>
+          </w:p>
+        </w:tc>
+        <w:tc>
+          <w:tcPr>
+            <w:tcW w:w="1585" w:type="dxa"/>
+            <w:vAlign w:val="center"/>
+          </w:tcPr>
+          <w:p>
+            <w:pPr>
+              <w:pStyle w:val="Prrafodelista"/>
+              <w:tabs>
+                <w:tab w:val="left" w:pos="7140"/>
+              </w:tabs>
+              <w:spacing w:line="240" w:lineRule="auto"/>
+              <w:ind w:left="0"/>
+              <w:rPr>
+                <w:rFonts w:ascii="Arial Narrow" w:hAnsi="Arial Narrow"/>
+                <w:sz w:val="16"/>
+                <w:szCs w:val="16"/>
+              </w:rPr>
+            </w:pPr>
+          </w:p>
+        </w:tc>
+        <w:tc>
+          <w:tcPr>
+            <w:tcW w:w="1313" w:type="dxa"/>
+            <w:vAlign w:val="center"/>
+          </w:tcPr>
+          <w:p>
+            <w:pPr>
+              <w:pStyle w:val="Prrafodelista"/>
+              <w:tabs>
+                <w:tab w:val="left" w:pos="7140"/>
+              </w:tabs>
+              <w:spacing w:line="240" w:lineRule="auto"/>
+              <w:ind w:left="0"/>
+              <w:rPr>
+                <w:rFonts w:ascii="Arial Narrow" w:hAnsi="Arial Narrow"/>
+                <w:sz w:val="16"/>
+                <w:szCs w:val="16"/>
+              </w:rPr>
+            </w:pPr>
+          </w:p>
+        </w:tc>
+        <w:tc>
+          <w:tcPr>
+            <w:tcW w:w="1221" w:type="dxa"/>
+            <w:vAlign w:val="center"/>
+          </w:tcPr>
+          <w:p>
+            <w:pPr>
+              <w:pStyle w:val="Prrafodelista"/>
+              <w:tabs>
+                <w:tab w:val="left" w:pos="7140"/>
+              </w:tabs>
+              <w:spacing w:line="240" w:lineRule="auto"/>
+              <w:ind w:left="0"/>
+              <w:rPr>
+                <w:rFonts w:ascii="Arial Narrow" w:hAnsi="Arial Narrow"/>
+                <w:sz w:val="16"/>
+                <w:szCs w:val="16"/>
+              </w:rPr>
+            </w:pPr>
+          </w:p>
+        </w:tc>
+        <w:tc>
+          <w:tcPr>
+            <w:tcW w:w="875" w:type="dxa"/>
+            <w:vAlign w:val="center"/>
+          </w:tcPr>
+          <w:p>
+            <w:pPr>
+              <w:pStyle w:val="Prrafodelista"/>
+              <w:tabs>
+                <w:tab w:val="left" w:pos="7140"/>
+              </w:tabs>
+              <w:spacing w:line="240" w:lineRule="auto"/>
+              <w:ind w:left="0"/>
+              <w:rPr>
+                <w:rFonts w:ascii="Arial Narrow" w:hAnsi="Arial Narrow"/>
+                <w:sz w:val="16"/>
+                <w:szCs w:val="16"/>
+              </w:rPr>
+            </w:pPr>
+          </w:p>
+        </w:tc>
+        <w:tc>
+          <w:tcPr>
+            <w:tcW w:w="917" w:type="dxa"/>
+            <w:vAlign w:val="center"/>
+          </w:tcPr>
+          <w:p>
+            <w:pPr>
+              <w:pStyle w:val="Prrafodelista"/>
+              <w:tabs>
+                <w:tab w:val="left" w:pos="7140"/>
+              </w:tabs>
+              <w:spacing w:line="240" w:lineRule="auto"/>
+              <w:ind w:left="0"/>
+              <w:rPr>
+                <w:rFonts w:ascii="Arial Narrow" w:hAnsi="Arial Narrow"/>
+                <w:color w:val="FF0000"/>
+                <w:sz w:val="16"/>
+                <w:szCs w:val="16"/>
+              </w:rPr>
+            </w:pPr>
+          </w:p>
+        </w:tc>
+        <w:tc>
+          <w:tcPr>
+            <w:tcW w:w="1196" w:type="dxa"/>
+            <w:vAlign w:val="center"/>
+          </w:tcPr>
+          <w:p>
+            <w:pPr>
+              <w:pStyle w:val="Prrafodelista"/>
+              <w:tabs>
+                <w:tab w:val="left" w:pos="7140"/>
+              </w:tabs>
+              <w:spacing w:line="240" w:lineRule="auto"/>
+              <w:ind w:left="0"/>
+              <w:rPr>
+                <w:rFonts w:ascii="Arial Narrow" w:hAnsi="Arial Narrow"/>
+                <w:color w:val="FF0000"/>
+                <w:sz w:val="16"/>
+                <w:szCs w:val="16"/>
+              </w:rPr>
+            </w:pPr>
+          </w:p>
+        </w:tc>
+        <w:tc>
+          <w:tcPr>
+            <w:tcW w:w="860" w:type="dxa"/>
+            <w:vAlign w:val="center"/>
+          </w:tcPr>
+          <w:p>
+            <w:pPr>
+              <w:pStyle w:val="Prrafodelista"/>
+              <w:tabs>
+                <w:tab w:val="left" w:pos="7140"/>
+              </w:tabs>
+              <w:spacing w:line="240" w:lineRule="auto"/>
+              <w:ind w:left="0"/>
+              <w:rPr>
+                <w:rFonts w:ascii="Arial Narrow" w:hAnsi="Arial Narrow"/>
+                <w:color w:val="FF0000"/>
+                <w:sz w:val="16"/>
+                <w:szCs w:val="16"/>
+              </w:rPr>
+            </w:pPr>
+          </w:p>
+        </w:tc>
+      </w:tr>
+      <w:tr>
+        <w:trPr>
+          <w:trHeight w:val="492"/>
+        </w:trPr>
+        <w:tc>
+          <w:tcPr>
+            <w:tcW w:w="1440" w:type="dxa"/>
+            <w:vAlign w:val="center"/>
+          </w:tcPr>
+          <w:p>
+            <w:pPr>
+              <w:rPr>
+                <w:rFonts w:ascii="Arial Narrow" w:hAnsi="Arial Narrow"/>
+                <w:sz w:val="16"/>
+                <w:szCs w:val="16"/>
+              </w:rPr>
+            </w:pPr>
+          </w:p>
+        </w:tc>
+        <w:tc>
+          <w:tcPr>
+            <w:tcW w:w="1585" w:type="dxa"/>
+            <w:vAlign w:val="center"/>
+          </w:tcPr>
+          <w:p>
+            <w:pPr>
+              <w:pStyle w:val="Prrafodelista"/>
+              <w:tabs>
+                <w:tab w:val="left" w:pos="7140"/>
+              </w:tabs>
+              <w:spacing w:line="240" w:lineRule="auto"/>
+              <w:ind w:left="0"/>
+              <w:rPr>
+                <w:rFonts w:ascii="Arial Narrow" w:hAnsi="Arial Narrow"/>
+                <w:sz w:val="16"/>
+                <w:szCs w:val="16"/>
+              </w:rPr>
+            </w:pPr>
+          </w:p>
+        </w:tc>
+        <w:tc>
+          <w:tcPr>
+            <w:tcW w:w="1313" w:type="dxa"/>
+            <w:vAlign w:val="center"/>
+          </w:tcPr>
+          <w:p/>
+        </w:tc>
+        <w:tc>
+          <w:tcPr>
+            <w:tcW w:w="1221" w:type="dxa"/>
+            <w:vAlign w:val="center"/>
+          </w:tcPr>
+          <w:p>
+            <w:pPr>
+              <w:pStyle w:val="Prrafodelista"/>
+              <w:tabs>
+                <w:tab w:val="left" w:pos="7140"/>
+              </w:tabs>
+              <w:spacing w:line="240" w:lineRule="auto"/>
+              <w:ind w:left="0"/>
+              <w:rPr>
+                <w:rFonts w:ascii="Arial Narrow" w:hAnsi="Arial Narrow"/>
+                <w:sz w:val="16"/>
+                <w:szCs w:val="16"/>
+              </w:rPr>
+            </w:pPr>
+          </w:p>
+        </w:tc>
+        <w:tc>
+          <w:tcPr>
+            <w:tcW w:w="875" w:type="dxa"/>
+            <w:vAlign w:val="center"/>
+          </w:tcPr>
+          <w:p/>
+        </w:tc>
+        <w:tc>
+          <w:tcPr>
+            <w:tcW w:w="917" w:type="dxa"/>
+            <w:vAlign w:val="center"/>
+          </w:tcPr>
+          <w:p>
+            <w:pPr>
+              <w:pStyle w:val="Prrafodelista"/>
+              <w:tabs>
+                <w:tab w:val="left" w:pos="7140"/>
+              </w:tabs>
+              <w:spacing w:line="240" w:lineRule="auto"/>
+              <w:ind w:left="0"/>
+              <w:rPr>
+                <w:rFonts w:ascii="Arial Narrow" w:hAnsi="Arial Narrow"/>
+                <w:sz w:val="16"/>
+                <w:szCs w:val="16"/>
+              </w:rPr>
+            </w:pPr>
+          </w:p>
+        </w:tc>
+        <w:tc>
+          <w:tcPr>
+            <w:tcW w:w="1196" w:type="dxa"/>
+            <w:vAlign w:val="center"/>
+          </w:tcPr>
+          <w:p>
+            <w:pPr>
+              <w:pStyle w:val="Prrafodelista"/>
+              <w:tabs>
+                <w:tab w:val="left" w:pos="7140"/>
+              </w:tabs>
+              <w:spacing w:line="240" w:lineRule="auto"/>
+              <w:ind w:left="0"/>
+              <w:rPr>
+                <w:rFonts w:ascii="Arial Narrow" w:hAnsi="Arial Narrow"/>
+                <w:sz w:val="16"/>
+                <w:szCs w:val="16"/>
+              </w:rPr>
+            </w:pPr>
+          </w:p>
+        </w:tc>
+        <w:tc>
+          <w:tcPr>
+            <w:tcW w:w="860" w:type="dxa"/>
+            <w:vAlign w:val="center"/>
+          </w:tcPr>
+          <w:p>
+            <w:pPr>
+              <w:pStyle w:val="Prrafodelista"/>
+              <w:tabs>
+                <w:tab w:val="left" w:pos="7140"/>
+              </w:tabs>
+              <w:spacing w:line="240" w:lineRule="auto"/>
+              <w:ind w:left="0"/>
+              <w:rPr>
+                <w:rFonts w:ascii="Arial Narrow" w:hAnsi="Arial Narrow"/>
+                <w:sz w:val="16"/>
+                <w:szCs w:val="16"/>
+              </w:rPr>
+            </w:pPr>
+          </w:p>
+        </w:tc>
+      </w:tr>
+      <w:tr>
+        <w:trPr>
+          <w:trHeight w:val="660"/>
+        </w:trPr>
+        <w:tc>
+          <w:tcPr>
+            <w:tcW w:w="1440" w:type="dxa"/>
+            <w:vAlign w:val="center"/>
+          </w:tcPr>
+          <w:p>
+            <w:pPr>
+              <w:rPr>
+                <w:rFonts w:ascii="Arial Narrow" w:hAnsi="Arial Narrow"/>
+                <w:sz w:val="16"/>
+                <w:szCs w:val="16"/>
+              </w:rPr>
+            </w:pPr>
+          </w:p>
+        </w:tc>
+        <w:tc>
+          <w:tcPr>
+            <w:tcW w:w="1585" w:type="dxa"/>
+            <w:vAlign w:val="center"/>
+          </w:tcPr>
+          <w:p>
+            <w:pPr>
+              <w:pStyle w:val="Prrafodelista"/>
+              <w:tabs>
+                <w:tab w:val="left" w:pos="7140"/>
+              </w:tabs>
+              <w:spacing w:line="240" w:lineRule="auto"/>
+              <w:ind w:left="0"/>
+              <w:rPr>
+                <w:rFonts w:ascii="Arial Narrow" w:hAnsi="Arial Narrow"/>
+                <w:sz w:val="16"/>
+                <w:szCs w:val="16"/>
+              </w:rPr>
+            </w:pPr>
+          </w:p>
+        </w:tc>
+        <w:tc>
+          <w:tcPr>
+            <w:tcW w:w="1313" w:type="dxa"/>
+            <w:vAlign w:val="center"/>
+          </w:tcPr>
+          <w:p/>
+        </w:tc>
+        <w:tc>
+          <w:tcPr>
+            <w:tcW w:w="1221" w:type="dxa"/>
+            <w:vAlign w:val="center"/>
+          </w:tcPr>
+          <w:p>
+            <w:pPr>
+              <w:rPr>
+                <w:lang w:val="pt-BR"/>
+              </w:rPr>
+            </w:pPr>
+          </w:p>
+        </w:tc>
+        <w:tc>
+          <w:tcPr>
+            <w:tcW w:w="875" w:type="dxa"/>
+            <w:vAlign w:val="center"/>
+          </w:tcPr>
+          <w:p/>
+        </w:tc>
+        <w:tc>
+          <w:tcPr>
+            <w:tcW w:w="917" w:type="dxa"/>
+            <w:vAlign w:val="center"/>
+          </w:tcPr>
+          <w:p>
+            <w:pPr>
+              <w:pStyle w:val="Prrafodelista"/>
+              <w:tabs>
+                <w:tab w:val="left" w:pos="7140"/>
+              </w:tabs>
+              <w:spacing w:line="240" w:lineRule="auto"/>
+              <w:ind w:left="0"/>
+              <w:rPr>
+                <w:rFonts w:ascii="Arial Narrow" w:hAnsi="Arial Narrow"/>
+                <w:color w:val="FF0000"/>
+                <w:sz w:val="16"/>
+                <w:szCs w:val="16"/>
+              </w:rPr>
+            </w:pPr>
+          </w:p>
+        </w:tc>
+        <w:tc>
+          <w:tcPr>
+            <w:tcW w:w="1196" w:type="dxa"/>
+            <w:vAlign w:val="center"/>
+          </w:tcPr>
+          <w:p>
+            <w:pPr>
+              <w:pStyle w:val="Prrafodelista"/>
+              <w:tabs>
+                <w:tab w:val="left" w:pos="7140"/>
+              </w:tabs>
+              <w:spacing w:line="240" w:lineRule="auto"/>
+              <w:ind w:left="0"/>
+              <w:rPr>
+                <w:rFonts w:ascii="Arial Narrow" w:hAnsi="Arial Narrow"/>
+                <w:color w:val="FF0000"/>
+                <w:sz w:val="16"/>
+                <w:szCs w:val="16"/>
+              </w:rPr>
+            </w:pPr>
+          </w:p>
+        </w:tc>
+        <w:tc>
+          <w:tcPr>
+            <w:tcW w:w="860" w:type="dxa"/>
+            <w:vAlign w:val="center"/>
+          </w:tcPr>
+          <w:p>
+            <w:pPr>
+              <w:pStyle w:val="Prrafodelista"/>
+              <w:tabs>
+                <w:tab w:val="left" w:pos="7140"/>
+              </w:tabs>
+              <w:spacing w:line="240" w:lineRule="auto"/>
+              <w:ind w:left="0"/>
+              <w:rPr>
+                <w:rFonts w:ascii="Arial Narrow" w:hAnsi="Arial Narrow"/>
+                <w:color w:val="FF0000"/>
+                <w:sz w:val="16"/>
+                <w:szCs w:val="16"/>
+              </w:rPr>
+            </w:pPr>
+          </w:p>
+        </w:tc>
+      </w:tr>
+      <w:tr>
+        <w:trPr>
+          <w:trHeight w:val="672"/>
+        </w:trPr>
+        <w:tc>
+          <w:tcPr>
+            <w:tcW w:w="1440" w:type="dxa"/>
+            <w:vAlign w:val="center"/>
+          </w:tcPr>
+          <w:p>
+            <w:pPr>
+              <w:rPr>
+                <w:rFonts w:ascii="Arial Narrow" w:hAnsi="Arial Narrow"/>
+                <w:sz w:val="16"/>
+                <w:szCs w:val="16"/>
+              </w:rPr>
+            </w:pPr>
+          </w:p>
+        </w:tc>
+        <w:tc>
+          <w:tcPr>
+            <w:tcW w:w="1585" w:type="dxa"/>
+            <w:vAlign w:val="center"/>
+          </w:tcPr>
+          <w:p>
+            <w:pPr>
+              <w:pStyle w:val="Prrafodelista"/>
+              <w:tabs>
+                <w:tab w:val="left" w:pos="7140"/>
+              </w:tabs>
+              <w:spacing w:line="240" w:lineRule="auto"/>
+              <w:ind w:left="0"/>
+              <w:rPr>
+                <w:rFonts w:ascii="Arial Narrow" w:hAnsi="Arial Narrow"/>
+                <w:sz w:val="16"/>
+                <w:szCs w:val="16"/>
+              </w:rPr>
+            </w:pPr>
+          </w:p>
+        </w:tc>
+        <w:tc>
+          <w:tcPr>
+            <w:tcW w:w="1313" w:type="dxa"/>
+            <w:vAlign w:val="center"/>
+          </w:tcPr>
+          <w:p/>
+        </w:tc>
+        <w:tc>
+          <w:tcPr>
+            <w:tcW w:w="1221" w:type="dxa"/>
+            <w:vAlign w:val="center"/>
+          </w:tcPr>
+          <w:p/>
+        </w:tc>
+        <w:tc>
+          <w:tcPr>
+            <w:tcW w:w="875" w:type="dxa"/>
+            <w:vAlign w:val="center"/>
+          </w:tcPr>
+          <w:p/>
+        </w:tc>
+        <w:tc>
+          <w:tcPr>
+            <w:tcW w:w="917" w:type="dxa"/>
+            <w:vAlign w:val="center"/>
+          </w:tcPr>
+          <w:p/>
+        </w:tc>
+        <w:tc>
+          <w:tcPr>
+            <w:tcW w:w="1196" w:type="dxa"/>
+            <w:vAlign w:val="center"/>
+          </w:tcPr>
+          <w:p>
+            <w:pPr>
+              <w:pStyle w:val="Prrafodelista"/>
+              <w:tabs>
+                <w:tab w:val="left" w:pos="7140"/>
+              </w:tabs>
+              <w:spacing w:line="240" w:lineRule="auto"/>
+              <w:ind w:left="0"/>
+              <w:rPr>
+                <w:rFonts w:ascii="Arial Narrow" w:hAnsi="Arial Narrow"/>
+                <w:sz w:val="16"/>
+                <w:szCs w:val="16"/>
+              </w:rPr>
+            </w:pPr>
+          </w:p>
+        </w:tc>
+        <w:tc>
+          <w:tcPr>
+            <w:tcW w:w="860" w:type="dxa"/>
+            <w:vAlign w:val="center"/>
+          </w:tcPr>
+          <w:p/>
+        </w:tc>
+      </w:tr>
+      <w:tr>
+        <w:trPr>
+          <w:trHeight w:val="660"/>
+        </w:trPr>
+        <w:tc>
+          <w:tcPr>
+            <w:tcW w:w="1440" w:type="dxa"/>
+            <w:vAlign w:val="center"/>
+          </w:tcPr>
+          <w:p>
+            <w:pPr>
+              <w:rPr>
+                <w:rFonts w:ascii="Arial Narrow" w:hAnsi="Arial Narrow"/>
+                <w:sz w:val="16"/>
+                <w:szCs w:val="16"/>
+              </w:rPr>
+            </w:pPr>
+          </w:p>
+        </w:tc>
+        <w:tc>
+          <w:tcPr>
+            <w:tcW w:w="1585" w:type="dxa"/>
+            <w:vAlign w:val="center"/>
+          </w:tcPr>
+          <w:p>
+            <w:pPr>
+              <w:pStyle w:val="Prrafodelista"/>
+              <w:tabs>
+                <w:tab w:val="left" w:pos="7140"/>
+              </w:tabs>
+              <w:spacing w:line="240" w:lineRule="auto"/>
+              <w:ind w:left="0"/>
+              <w:rPr>
+                <w:rFonts w:ascii="Arial Narrow" w:hAnsi="Arial Narrow"/>
+                <w:sz w:val="16"/>
+                <w:szCs w:val="16"/>
+              </w:rPr>
+            </w:pPr>
+          </w:p>
+        </w:tc>
+        <w:tc>
+          <w:tcPr>
+            <w:tcW w:w="1313" w:type="dxa"/>
+            <w:vAlign w:val="center"/>
+          </w:tcPr>
+          <w:p/>
+        </w:tc>
+        <w:tc>
+          <w:tcPr>
+            <w:tcW w:w="1221" w:type="dxa"/>
+            <w:vAlign w:val="center"/>
+          </w:tcPr>
+          <w:p/>
+        </w:tc>
+        <w:tc>
+          <w:tcPr>
+            <w:tcW w:w="875" w:type="dxa"/>
+            <w:vAlign w:val="center"/>
+          </w:tcPr>
+          <w:p/>
+        </w:tc>
+        <w:tc>
+          <w:tcPr>
+            <w:tcW w:w="917" w:type="dxa"/>
+            <w:vAlign w:val="center"/>
+          </w:tcPr>
+          <w:p/>
+        </w:tc>
+        <w:tc>
+          <w:tcPr>
+            <w:tcW w:w="1196" w:type="dxa"/>
+            <w:vAlign w:val="center"/>
+          </w:tcPr>
+          <w:p>
+            <w:pPr>
+              <w:rPr>
+                <w:rFonts w:ascii="Arial Narrow" w:hAnsi="Arial Narrow"/>
+                <w:sz w:val="16"/>
+                <w:szCs w:val="16"/>
+              </w:rPr>
+            </w:pPr>
+          </w:p>
+        </w:tc>
+        <w:tc>
+          <w:tcPr>
+            <w:tcW w:w="860" w:type="dxa"/>
+            <w:vAlign w:val="center"/>
+          </w:tcPr>
+          <w:p/>
+        </w:tc>
+      </w:tr>
+      <w:tr>
+        <w:trPr>
+          <w:trHeight w:val="492"/>
+        </w:trPr>
+        <w:tc>
+          <w:tcPr>
+            <w:tcW w:w="1440" w:type="dxa"/>
+            <w:vAlign w:val="center"/>
+          </w:tcPr>
+          <w:p>
+            <w:pPr>
+              <w:rPr>
+                <w:rFonts w:ascii="Arial Narrow" w:hAnsi="Arial Narrow"/>
+                <w:sz w:val="16"/>
+                <w:szCs w:val="16"/>
+              </w:rPr>
+            </w:pPr>
+          </w:p>
+        </w:tc>
+        <w:tc>
+          <w:tcPr>
+            <w:tcW w:w="1585" w:type="dxa"/>
+            <w:vAlign w:val="center"/>
+          </w:tcPr>
+          <w:p>
+            <w:pPr>
+              <w:pStyle w:val="Prrafodelista"/>
+              <w:tabs>
+                <w:tab w:val="left" w:pos="7140"/>
+              </w:tabs>
+              <w:spacing w:line="240" w:lineRule="auto"/>
+              <w:ind w:left="0"/>
+              <w:rPr>
+                <w:rFonts w:ascii="Arial Narrow" w:hAnsi="Arial Narrow"/>
+                <w:sz w:val="16"/>
+                <w:szCs w:val="16"/>
+              </w:rPr>
+            </w:pPr>
+          </w:p>
+        </w:tc>
+        <w:tc>
+          <w:tcPr>
+            <w:tcW w:w="1313" w:type="dxa"/>
+            <w:vAlign w:val="center"/>
+          </w:tcPr>
+          <w:p/>
+        </w:tc>
+        <w:tc>
+          <w:tcPr>
+            <w:tcW w:w="1221" w:type="dxa"/>
+            <w:vAlign w:val="center"/>
+          </w:tcPr>
+          <w:p/>
+        </w:tc>
+        <w:tc>
+          <w:tcPr>
+            <w:tcW w:w="875" w:type="dxa"/>
+            <w:vAlign w:val="center"/>
+          </w:tcPr>
+          <w:p/>
+        </w:tc>
+        <w:tc>
+          <w:tcPr>
+            <w:tcW w:w="917" w:type="dxa"/>
+            <w:vAlign w:val="center"/>
+          </w:tcPr>
+          <w:p/>
+        </w:tc>
+        <w:tc>
+          <w:tcPr>
+            <w:tcW w:w="1196" w:type="dxa"/>
+            <w:vAlign w:val="center"/>
+          </w:tcPr>
+          <w:p>
+            <w:pPr>
+              <w:rPr>
+                <w:rFonts w:ascii="Arial Narrow" w:hAnsi="Arial Narrow"/>
+                <w:sz w:val="16"/>
+                <w:szCs w:val="16"/>
+              </w:rPr>
+            </w:pPr>
+          </w:p>
+        </w:tc>
+        <w:tc>
+          <w:tcPr>
+            <w:tcW w:w="860" w:type="dxa"/>
+            <w:vAlign w:val="center"/>
+          </w:tcPr>
+          <w:p/>
+        </w:tc>
+      </w:tr>
+      <w:tr>
+        <w:trPr>
+          <w:trHeight w:val="492"/>
+        </w:trPr>
+        <w:tc>
+          <w:tcPr>
+            <w:tcW w:w="1440" w:type="dxa"/>
+            <w:vAlign w:val="center"/>
+          </w:tcPr>
+          <w:p>
+            <w:pPr>
+              <w:rPr>
+                <w:rFonts w:ascii="Arial Narrow" w:hAnsi="Arial Narrow"/>
+                <w:sz w:val="16"/>
+                <w:szCs w:val="16"/>
+              </w:rPr>
+            </w:pPr>
+          </w:p>
+        </w:tc>
+        <w:tc>
+          <w:tcPr>
+            <w:tcW w:w="1585" w:type="dxa"/>
+            <w:vAlign w:val="center"/>
+          </w:tcPr>
+          <w:p>
+            <w:pPr>
+              <w:pStyle w:val="Prrafodelista"/>
+              <w:tabs>
+                <w:tab w:val="left" w:pos="7140"/>
+              </w:tabs>
+              <w:spacing w:line="240" w:lineRule="auto"/>
+              <w:ind w:left="0"/>
+              <w:rPr>
+                <w:rFonts w:ascii="Arial Narrow" w:hAnsi="Arial Narrow"/>
+                <w:sz w:val="16"/>
+                <w:szCs w:val="16"/>
+              </w:rPr>
+            </w:pPr>
+          </w:p>
+        </w:tc>
+        <w:tc>
+          <w:tcPr>
+            <w:tcW w:w="1313" w:type="dxa"/>
+            <w:vAlign w:val="center"/>
+          </w:tcPr>
+          <w:p/>
+        </w:tc>
+        <w:tc>
+          <w:tcPr>
+            <w:tcW w:w="1221" w:type="dxa"/>
+            <w:vAlign w:val="center"/>
+          </w:tcPr>
+          <w:p/>
+        </w:tc>
+        <w:tc>
+          <w:tcPr>
+            <w:tcW w:w="875" w:type="dxa"/>
+            <w:vAlign w:val="center"/>
+          </w:tcPr>
+          <w:p/>
+        </w:tc>
+        <w:tc>
+          <w:tcPr>
+            <w:tcW w:w="917" w:type="dxa"/>
+            <w:vAlign w:val="center"/>
+          </w:tcPr>
+          <w:p/>
+        </w:tc>
+        <w:tc>
+          <w:tcPr>
+            <w:tcW w:w="1196" w:type="dxa"/>
+            <w:vAlign w:val="center"/>
+          </w:tcPr>
+          <w:p>
+            <w:pPr>
+              <w:rPr>
+                <w:rFonts w:ascii="Arial Narrow" w:hAnsi="Arial Narrow"/>
+                <w:sz w:val="16"/>
+                <w:szCs w:val="16"/>
+              </w:rPr>
+            </w:pPr>
+          </w:p>
+        </w:tc>
+        <w:tc>
+          <w:tcPr>
+            <w:tcW w:w="860" w:type="dxa"/>
+            <w:vAlign w:val="center"/>
+          </w:tcPr>
+          <w:p/>
+        </w:tc>
+      </w:tr>
+      <w:tr>
+        <w:trPr>
+          <w:trHeight w:val="492"/>
+        </w:trPr>
+        <w:tc>
+          <w:tcPr>
+            <w:tcW w:w="1440" w:type="dxa"/>
+            <w:vAlign w:val="center"/>
+          </w:tcPr>
+          <w:p>
+            <w:pPr>
+              <w:rPr>
+                <w:rFonts w:ascii="Arial Narrow" w:hAnsi="Arial Narrow"/>
+                <w:sz w:val="16"/>
+                <w:szCs w:val="16"/>
+              </w:rPr>
+            </w:pPr>
+          </w:p>
+        </w:tc>
+        <w:tc>
+          <w:tcPr>
+            <w:tcW w:w="1585" w:type="dxa"/>
+            <w:vAlign w:val="center"/>
+          </w:tcPr>
+          <w:p>
+            <w:pPr>
+              <w:pStyle w:val="Prrafodelista"/>
+              <w:tabs>
+                <w:tab w:val="left" w:pos="7140"/>
+              </w:tabs>
+              <w:spacing w:line="240" w:lineRule="auto"/>
+              <w:ind w:left="0"/>
+              <w:rPr>
+                <w:rFonts w:ascii="Arial Narrow" w:hAnsi="Arial Narrow"/>
+                <w:sz w:val="16"/>
+                <w:szCs w:val="16"/>
+              </w:rPr>
+            </w:pPr>
+          </w:p>
+        </w:tc>
+        <w:tc>
+          <w:tcPr>
+            <w:tcW w:w="1313" w:type="dxa"/>
+            <w:vAlign w:val="center"/>
+          </w:tcPr>
+          <w:p/>
+        </w:tc>
+        <w:tc>
+          <w:tcPr>
+            <w:tcW w:w="1221" w:type="dxa"/>
+            <w:vAlign w:val="center"/>
+          </w:tcPr>
+          <w:p/>
+        </w:tc>
+        <w:tc>
+          <w:tcPr>
+            <w:tcW w:w="875" w:type="dxa"/>
+            <w:vAlign w:val="center"/>
+          </w:tcPr>
+          <w:p/>
+        </w:tc>
+        <w:tc>
+          <w:tcPr>
+            <w:tcW w:w="917" w:type="dxa"/>
+            <w:vAlign w:val="center"/>
+          </w:tcPr>
+          <w:p/>
+        </w:tc>
+        <w:tc>
+          <w:tcPr>
+            <w:tcW w:w="1196" w:type="dxa"/>
+            <w:vAlign w:val="center"/>
+          </w:tcPr>
+          <w:p>
+            <w:pPr>
+              <w:rPr>
+                <w:rFonts w:ascii="Arial Narrow" w:hAnsi="Arial Narrow"/>
+                <w:sz w:val="16"/>
+                <w:szCs w:val="16"/>
+              </w:rPr>
+            </w:pPr>
+          </w:p>
+        </w:tc>
+        <w:tc>
+          <w:tcPr>
+            <w:tcW w:w="860" w:type="dxa"/>
+            <w:vAlign w:val="center"/>
+          </w:tcPr>
+          <w:p/>
+        </w:tc>
+      </w:tr>
+      <w:tr>
+        <w:trPr>
+          <w:trHeight w:val="1320"/>
+        </w:trPr>
+        <w:tc>
+          <w:tcPr>
+            <w:tcW w:w="1440" w:type="dxa"/>
+            <w:vAlign w:val="center"/>
+          </w:tcPr>
+          <w:p>
+            <w:pPr>
+              <w:rPr>
+                <w:rFonts w:ascii="Arial Narrow" w:hAnsi="Arial Narrow"/>
+                <w:sz w:val="16"/>
+                <w:szCs w:val="16"/>
+              </w:rPr>
+            </w:pPr>
+          </w:p>
+        </w:tc>
+        <w:tc>
+          <w:tcPr>
+            <w:tcW w:w="1585" w:type="dxa"/>
+            <w:vAlign w:val="center"/>
+          </w:tcPr>
+          <w:p>
+            <w:pPr>
+              <w:pStyle w:val="Prrafodelista"/>
+              <w:tabs>
+                <w:tab w:val="left" w:pos="7140"/>
+              </w:tabs>
+              <w:spacing w:line="240" w:lineRule="auto"/>
+              <w:ind w:left="0"/>
+              <w:rPr>
+                <w:rFonts w:ascii="Arial Narrow" w:hAnsi="Arial Narrow"/>
+                <w:sz w:val="16"/>
+                <w:szCs w:val="16"/>
+              </w:rPr>
+            </w:pPr>
+          </w:p>
+        </w:tc>
+        <w:tc>
+          <w:tcPr>
+            <w:tcW w:w="1313" w:type="dxa"/>
+            <w:vAlign w:val="center"/>
+          </w:tcPr>
+          <w:p/>
+        </w:tc>
+        <w:tc>
+          <w:tcPr>
+            <w:tcW w:w="1221" w:type="dxa"/>
+            <w:vAlign w:val="center"/>
+          </w:tcPr>
+          <w:p/>
+        </w:tc>
+        <w:tc>
+          <w:tcPr>
+            <w:tcW w:w="875" w:type="dxa"/>
+            <w:vAlign w:val="center"/>
+          </w:tcPr>
+          <w:p/>
+        </w:tc>
+        <w:tc>
+          <w:tcPr>
+            <w:tcW w:w="917" w:type="dxa"/>
+            <w:vAlign w:val="center"/>
+          </w:tcPr>
+          <w:p/>
+        </w:tc>
+        <w:tc>
+          <w:tcPr>
+            <w:tcW w:w="1196" w:type="dxa"/>
+            <w:vAlign w:val="center"/>
+          </w:tcPr>
+          <w:p>
+            <w:pPr>
+              <w:rPr>
+                <w:rFonts w:ascii="Arial Narrow" w:hAnsi="Arial Narrow"/>
+                <w:sz w:val="16"/>
+                <w:szCs w:val="16"/>
+              </w:rPr>
+            </w:pPr>
+          </w:p>
+        </w:tc>
+        <w:tc>
+          <w:tcPr>
+            <w:tcW w:w="860" w:type="dxa"/>
+            <w:vAlign w:val="center"/>
+          </w:tcPr>
+          <w:p/>
+        </w:tc>
+      </w:tr>
+      <w:tr>
+        <w:trPr>
+          <w:trHeight w:val="540"/>
+        </w:trPr>
+        <w:tc>
+          <w:tcPr>
+            <w:tcW w:w="1440" w:type="dxa"/>
+            <w:vAlign w:val="center"/>
+          </w:tcPr>
+          <w:p>
+            <w:pPr>
+              <w:rPr>
+                <w:rFonts w:ascii="Arial Narrow" w:hAnsi="Arial Narrow"/>
+                <w:sz w:val="16"/>
+                <w:szCs w:val="16"/>
+              </w:rPr>
+            </w:pPr>
+          </w:p>
+        </w:tc>
+        <w:tc>
+          <w:tcPr>
+            <w:tcW w:w="1585" w:type="dxa"/>
+            <w:vAlign w:val="center"/>
+          </w:tcPr>
+          <w:p>
+            <w:pPr>
+              <w:pStyle w:val="Prrafodelista"/>
+              <w:tabs>
+                <w:tab w:val="left" w:pos="7140"/>
+              </w:tabs>
+              <w:ind w:left="0"/>
+              <w:rPr>
+                <w:rFonts w:ascii="Arial Narrow" w:hAnsi="Arial Narrow"/>
+                <w:sz w:val="16"/>
+                <w:szCs w:val="16"/>
+              </w:rPr>
+            </w:pPr>
+          </w:p>
+        </w:tc>
+        <w:tc>
+          <w:tcPr>
+            <w:tcW w:w="1313" w:type="dxa"/>
+            <w:vAlign w:val="center"/>
+          </w:tcPr>
+          <w:p>
+            <w:pPr>
+              <w:rPr>
+                <w:rFonts w:ascii="Arial Narrow" w:hAnsi="Arial Narrow"/>
+                <w:sz w:val="16"/>
+                <w:szCs w:val="16"/>
+              </w:rPr>
+            </w:pPr>
+          </w:p>
+        </w:tc>
+        <w:tc>
+          <w:tcPr>
+            <w:tcW w:w="1221" w:type="dxa"/>
+            <w:vAlign w:val="center"/>
+          </w:tcPr>
+          <w:p>
+            <w:pPr>
+              <w:rPr>
+                <w:rFonts w:ascii="Arial Narrow" w:hAnsi="Arial Narrow"/>
+                <w:sz w:val="16"/>
+                <w:szCs w:val="16"/>
+              </w:rPr>
+            </w:pPr>
+          </w:p>
+        </w:tc>
+        <w:tc>
+          <w:tcPr>
+            <w:tcW w:w="875" w:type="dxa"/>
+            <w:vAlign w:val="center"/>
+          </w:tcPr>
+          <w:p/>
+        </w:tc>
+        <w:tc>
+          <w:tcPr>
+            <w:tcW w:w="917" w:type="dxa"/>
+            <w:vAlign w:val="center"/>
+          </w:tcPr>
+          <w:p/>
+        </w:tc>
+        <w:tc>
+          <w:tcPr>
+            <w:tcW w:w="1196" w:type="dxa"/>
+            <w:vAlign w:val="center"/>
+          </w:tcPr>
+          <w:p>
+            <w:pPr>
+              <w:rPr>
+                <w:rFonts w:ascii="Arial Narrow" w:hAnsi="Arial Narrow"/>
+                <w:sz w:val="16"/>
+                <w:szCs w:val="16"/>
+              </w:rPr>
+            </w:pPr>
+          </w:p>
+        </w:tc>
+        <w:tc>
+          <w:tcPr>
+            <w:tcW w:w="860" w:type="dxa"/>
+            <w:vAlign w:val="center"/>
+          </w:tcPr>
+          <w:p/>
+        </w:tc>
+      </w:tr>
+      <w:tr>
+        <w:trPr>
+          <w:trHeight w:val="505"/>
+        </w:trPr>
+        <w:tc>
+          <w:tcPr>
+            <w:tcW w:w="1440" w:type="dxa"/>
+            <w:vAlign w:val="center"/>
+          </w:tcPr>
+          <w:p>
+            <w:pPr>
+              <w:rPr>
+                <w:rFonts w:ascii="Arial Narrow" w:hAnsi="Arial Narrow"/>
+                <w:sz w:val="16"/>
+                <w:szCs w:val="16"/>
+              </w:rPr>
+            </w:pPr>
+          </w:p>
+        </w:tc>
+        <w:tc>
+          <w:tcPr>
+            <w:tcW w:w="1585" w:type="dxa"/>
+            <w:vAlign w:val="center"/>
+          </w:tcPr>
+          <w:p>
+            <w:pPr>
+              <w:pStyle w:val="Prrafodelista"/>
+              <w:tabs>
+                <w:tab w:val="left" w:pos="7140"/>
+              </w:tabs>
+              <w:spacing w:line="240" w:lineRule="auto"/>
+              <w:ind w:left="0"/>
+              <w:rPr>
+                <w:rFonts w:ascii="Arial Narrow" w:hAnsi="Arial Narrow"/>
+                <w:sz w:val="16"/>
+                <w:szCs w:val="16"/>
+              </w:rPr>
+            </w:pPr>
+          </w:p>
+        </w:tc>
+        <w:tc>
+          <w:tcPr>
+            <w:tcW w:w="1313" w:type="dxa"/>
+            <w:vAlign w:val="center"/>
+          </w:tcPr>
+          <w:p/>
+        </w:tc>
+        <w:tc>
+          <w:tcPr>
+            <w:tcW w:w="1221" w:type="dxa"/>
+            <w:vAlign w:val="center"/>
+          </w:tcPr>
+          <w:p>
+            <w:pPr>
+              <w:rPr>
+                <w:rFonts w:ascii="Arial Narrow" w:hAnsi="Arial Narrow"/>
+                <w:sz w:val="16"/>
+                <w:szCs w:val="16"/>
+              </w:rPr>
+            </w:pPr>
+          </w:p>
+        </w:tc>
+        <w:tc>
+          <w:tcPr>
+            <w:tcW w:w="875" w:type="dxa"/>
+            <w:vAlign w:val="center"/>
+          </w:tcPr>
+          <w:p/>
+        </w:tc>
+        <w:tc>
+          <w:tcPr>
+            <w:tcW w:w="917" w:type="dxa"/>
+            <w:vAlign w:val="center"/>
+          </w:tcPr>
+          <w:p/>
+        </w:tc>
+        <w:tc>
+          <w:tcPr>
+            <w:tcW w:w="1196" w:type="dxa"/>
+            <w:vAlign w:val="center"/>
+          </w:tcPr>
+          <w:p>
+            <w:pPr>
+              <w:pStyle w:val="Prrafodelista"/>
+              <w:tabs>
+                <w:tab w:val="left" w:pos="7140"/>
+              </w:tabs>
+              <w:spacing w:line="240" w:lineRule="auto"/>
+              <w:ind w:left="0"/>
+              <w:rPr>
+                <w:rFonts w:ascii="Arial Narrow" w:hAnsi="Arial Narrow"/>
+                <w:sz w:val="16"/>
+                <w:szCs w:val="16"/>
+              </w:rPr>
+            </w:pPr>
+          </w:p>
+        </w:tc>
+        <w:tc>
+          <w:tcPr>
+            <w:tcW w:w="860" w:type="dxa"/>
+            <w:vAlign w:val="center"/>
+          </w:tcPr>
+          <w:p/>
+        </w:tc>
+      </w:tr>
+      <w:tr>
+        <w:trPr>
+          <w:trHeight w:val="505"/>
+        </w:trPr>
+        <w:tc>
+          <w:tcPr>
+            <w:tcW w:w="1440" w:type="dxa"/>
+            <w:vAlign w:val="center"/>
+          </w:tcPr>
+          <w:p>
+            <w:pPr>
+              <w:rPr>
+                <w:rFonts w:ascii="Arial Narrow" w:hAnsi="Arial Narrow"/>
+                <w:sz w:val="16"/>
+                <w:szCs w:val="16"/>
+              </w:rPr>
+            </w:pPr>
+          </w:p>
+        </w:tc>
+        <w:tc>
+          <w:tcPr>
+            <w:tcW w:w="1585" w:type="dxa"/>
+            <w:vAlign w:val="center"/>
+          </w:tcPr>
+          <w:p>
+            <w:pPr>
+              <w:pStyle w:val="Prrafodelista"/>
+              <w:tabs>
+                <w:tab w:val="left" w:pos="7140"/>
+              </w:tabs>
+              <w:spacing w:line="240" w:lineRule="auto"/>
+              <w:ind w:left="0"/>
+              <w:rPr>
+                <w:rFonts w:ascii="Arial Narrow" w:hAnsi="Arial Narrow"/>
+                <w:sz w:val="16"/>
+                <w:szCs w:val="16"/>
+              </w:rPr>
+            </w:pPr>
+          </w:p>
+        </w:tc>
+        <w:tc>
+          <w:tcPr>
+            <w:tcW w:w="1313" w:type="dxa"/>
+            <w:vAlign w:val="center"/>
+          </w:tcPr>
+          <w:p/>
+        </w:tc>
+        <w:tc>
+          <w:tcPr>
+            <w:tcW w:w="1221" w:type="dxa"/>
+            <w:vAlign w:val="center"/>
+          </w:tcPr>
+          <w:p>
+            <w:pPr>
+              <w:rPr>
+                <w:rFonts w:ascii="Arial Narrow" w:hAnsi="Arial Narrow"/>
+                <w:sz w:val="16"/>
+                <w:szCs w:val="16"/>
+              </w:rPr>
+            </w:pPr>
+          </w:p>
+        </w:tc>
+        <w:tc>
+          <w:tcPr>
+            <w:tcW w:w="875" w:type="dxa"/>
+            <w:vAlign w:val="center"/>
+          </w:tcPr>
+          <w:p/>
+        </w:tc>
+        <w:tc>
+          <w:tcPr>
+            <w:tcW w:w="917" w:type="dxa"/>
+            <w:vAlign w:val="center"/>
+          </w:tcPr>
+          <w:p/>
+        </w:tc>
+        <w:tc>
+          <w:tcPr>
+            <w:tcW w:w="1196" w:type="dxa"/>
+            <w:vAlign w:val="center"/>
+          </w:tcPr>
+          <w:p>
+            <w:pPr>
+              <w:pStyle w:val="Prrafodelista"/>
+              <w:tabs>
+                <w:tab w:val="left" w:pos="7140"/>
+              </w:tabs>
+              <w:spacing w:line="240" w:lineRule="auto"/>
+              <w:ind w:left="0"/>
+              <w:rPr>
+                <w:rFonts w:ascii="Arial Narrow" w:hAnsi="Arial Narrow"/>
+                <w:sz w:val="16"/>
+                <w:szCs w:val="16"/>
+              </w:rPr>
+            </w:pPr>
+          </w:p>
+        </w:tc>
+        <w:tc>
+          <w:tcPr>
+            <w:tcW w:w="860" w:type="dxa"/>
+            <w:vAlign w:val="center"/>
+          </w:tcPr>
+          <w:p/>
+        </w:tc>
+      </w:tr>
+      <w:tr>
+        <w:trPr>
+          <w:trHeight w:val="505"/>
+        </w:trPr>
+        <w:tc>
+          <w:tcPr>
+            <w:tcW w:w="1440" w:type="dxa"/>
+            <w:vAlign w:val="center"/>
+          </w:tcPr>
+          <w:p>
+            <w:pPr>
+              <w:rPr>
+                <w:rFonts w:ascii="Arial Narrow" w:hAnsi="Arial Narrow"/>
+                <w:sz w:val="16"/>
+                <w:szCs w:val="16"/>
+              </w:rPr>
+            </w:pPr>
+          </w:p>
+        </w:tc>
+        <w:tc>
+          <w:tcPr>
+            <w:tcW w:w="1585" w:type="dxa"/>
+            <w:vAlign w:val="center"/>
+          </w:tcPr>
+          <w:p>
+            <w:pPr>
+              <w:pStyle w:val="Prrafodelista"/>
+              <w:tabs>
+                <w:tab w:val="left" w:pos="7140"/>
+              </w:tabs>
+              <w:spacing w:line="240" w:lineRule="auto"/>
+              <w:ind w:left="0"/>
+              <w:rPr>
+                <w:rFonts w:ascii="Arial Narrow" w:hAnsi="Arial Narrow"/>
+                <w:sz w:val="16"/>
+                <w:szCs w:val="16"/>
+              </w:rPr>
+            </w:pPr>
+          </w:p>
+        </w:tc>
+        <w:tc>
+          <w:tcPr>
+            <w:tcW w:w="1313" w:type="dxa"/>
+            <w:vAlign w:val="center"/>
+          </w:tcPr>
+          <w:p/>
+        </w:tc>
+        <w:tc>
+          <w:tcPr>
+            <w:tcW w:w="1221" w:type="dxa"/>
+            <w:vAlign w:val="center"/>
+          </w:tcPr>
+          <w:p>
+            <w:pPr>
+              <w:rPr>
+                <w:rFonts w:ascii="Arial Narrow" w:hAnsi="Arial Narrow"/>
+                <w:sz w:val="16"/>
+                <w:szCs w:val="16"/>
+              </w:rPr>
+            </w:pPr>
+          </w:p>
+        </w:tc>
+        <w:tc>
+          <w:tcPr>
+            <w:tcW w:w="875" w:type="dxa"/>
+            <w:vAlign w:val="center"/>
+          </w:tcPr>
+          <w:p/>
+        </w:tc>
+        <w:tc>
+          <w:tcPr>
+            <w:tcW w:w="917" w:type="dxa"/>
+            <w:vAlign w:val="center"/>
+          </w:tcPr>
+          <w:p>
+            <w:pPr>
+              <w:pStyle w:val="Prrafodelista"/>
+              <w:tabs>
+                <w:tab w:val="left" w:pos="7140"/>
+              </w:tabs>
+              <w:spacing w:line="240" w:lineRule="auto"/>
+              <w:ind w:left="0"/>
+              <w:rPr>
+                <w:rFonts w:ascii="Arial Narrow" w:hAnsi="Arial Narrow"/>
+                <w:color w:val="FF0000"/>
+                <w:sz w:val="16"/>
+                <w:szCs w:val="16"/>
+              </w:rPr>
+            </w:pPr>
+          </w:p>
+        </w:tc>
+        <w:tc>
+          <w:tcPr>
+            <w:tcW w:w="1196" w:type="dxa"/>
+            <w:vAlign w:val="center"/>
+          </w:tcPr>
+          <w:p>
+            <w:pPr>
+              <w:pStyle w:val="Prrafodelista"/>
+              <w:tabs>
+                <w:tab w:val="left" w:pos="7140"/>
+              </w:tabs>
+              <w:spacing w:line="240" w:lineRule="auto"/>
+              <w:ind w:left="0"/>
+              <w:rPr>
+                <w:rFonts w:ascii="Arial Narrow" w:hAnsi="Arial Narrow"/>
+                <w:color w:val="FF0000"/>
+                <w:sz w:val="16"/>
+                <w:szCs w:val="16"/>
+              </w:rPr>
+            </w:pPr>
+          </w:p>
+        </w:tc>
+        <w:tc>
+          <w:tcPr>
+            <w:tcW w:w="860" w:type="dxa"/>
+            <w:vAlign w:val="center"/>
+          </w:tcPr>
+          <w:p>
+            <w:pPr>
+              <w:pStyle w:val="Prrafodelista"/>
+              <w:tabs>
+                <w:tab w:val="left" w:pos="7140"/>
+              </w:tabs>
+              <w:spacing w:line="240" w:lineRule="auto"/>
+              <w:ind w:left="0"/>
+              <w:rPr>
+                <w:rFonts w:ascii="Arial Narrow" w:hAnsi="Arial Narrow"/>
+                <w:color w:val="FF0000"/>
+                <w:sz w:val="16"/>
+                <w:szCs w:val="16"/>
+              </w:rPr>
+            </w:pPr>
+          </w:p>
+        </w:tc>
+      </w:tr>
+      <w:tr>
+        <w:trPr>
+          <w:trHeight w:val="505"/>
+        </w:trPr>
+        <w:tc>
+          <w:tcPr>
+            <w:tcW w:w="1440" w:type="dxa"/>
+            <w:vAlign w:val="center"/>
+          </w:tcPr>
+          <w:p>
+            <w:pPr>
+              <w:rPr>
+                <w:rFonts w:ascii="Arial Narrow" w:hAnsi="Arial Narrow"/>
+                <w:sz w:val="16"/>
+                <w:szCs w:val="16"/>
+              </w:rPr>
+            </w:pPr>
+          </w:p>
+        </w:tc>
+        <w:tc>
+          <w:tcPr>
+            <w:tcW w:w="1585" w:type="dxa"/>
+            <w:vAlign w:val="center"/>
+          </w:tcPr>
+          <w:p>
+            <w:pPr>
+              <w:pStyle w:val="Prrafodelista"/>
+              <w:tabs>
+                <w:tab w:val="left" w:pos="7140"/>
+              </w:tabs>
+              <w:spacing w:line="240" w:lineRule="auto"/>
+              <w:ind w:left="0"/>
+              <w:rPr>
+                <w:rFonts w:ascii="Arial Narrow" w:hAnsi="Arial Narrow"/>
+                <w:sz w:val="16"/>
+                <w:szCs w:val="16"/>
+              </w:rPr>
+            </w:pPr>
+          </w:p>
+        </w:tc>
+        <w:tc>
+          <w:tcPr>
+            <w:tcW w:w="1313" w:type="dxa"/>
+            <w:vAlign w:val="center"/>
+          </w:tcPr>
+          <w:p/>
+        </w:tc>
+        <w:tc>
+          <w:tcPr>
+            <w:tcW w:w="1221" w:type="dxa"/>
+            <w:vAlign w:val="center"/>
+          </w:tcPr>
+          <w:p>
+            <w:pPr>
+              <w:rPr>
+                <w:rFonts w:ascii="Arial Narrow" w:hAnsi="Arial Narrow"/>
+                <w:sz w:val="16"/>
+                <w:szCs w:val="16"/>
+              </w:rPr>
+            </w:pPr>
+          </w:p>
+        </w:tc>
+        <w:tc>
+          <w:tcPr>
+            <w:tcW w:w="875" w:type="dxa"/>
+            <w:vAlign w:val="center"/>
+          </w:tcPr>
+          <w:p/>
+        </w:tc>
+        <w:tc>
+          <w:tcPr>
+            <w:tcW w:w="917" w:type="dxa"/>
+            <w:vAlign w:val="center"/>
+          </w:tcPr>
+          <w:p>
+            <w:pPr>
+              <w:pStyle w:val="Prrafodelista"/>
+              <w:tabs>
+                <w:tab w:val="left" w:pos="7140"/>
+              </w:tabs>
+              <w:spacing w:line="240" w:lineRule="auto"/>
+              <w:ind w:left="0"/>
+              <w:rPr>
+                <w:rFonts w:ascii="Arial Narrow" w:hAnsi="Arial Narrow"/>
+                <w:color w:val="FF0000"/>
+                <w:sz w:val="16"/>
+                <w:szCs w:val="16"/>
+              </w:rPr>
+            </w:pPr>
+          </w:p>
+        </w:tc>
+        <w:tc>
+          <w:tcPr>
+            <w:tcW w:w="1196" w:type="dxa"/>
+            <w:vAlign w:val="center"/>
+          </w:tcPr>
+          <w:p>
+            <w:pPr>
+              <w:pStyle w:val="Prrafodelista"/>
+              <w:tabs>
+                <w:tab w:val="left" w:pos="7140"/>
+              </w:tabs>
+              <w:spacing w:line="240" w:lineRule="auto"/>
+              <w:ind w:left="0"/>
+              <w:rPr>
+                <w:rFonts w:ascii="Arial Narrow" w:hAnsi="Arial Narrow"/>
+                <w:color w:val="FF0000"/>
+                <w:sz w:val="16"/>
+                <w:szCs w:val="16"/>
+              </w:rPr>
+            </w:pPr>
+          </w:p>
+        </w:tc>
+        <w:tc>
+          <w:tcPr>
+            <w:tcW w:w="860" w:type="dxa"/>
+            <w:vAlign w:val="center"/>
+          </w:tcPr>
+          <w:p>
+            <w:pPr>
+              <w:pStyle w:val="Prrafodelista"/>
+              <w:tabs>
+                <w:tab w:val="left" w:pos="7140"/>
+              </w:tabs>
+              <w:spacing w:line="240" w:lineRule="auto"/>
+              <w:ind w:left="0"/>
+              <w:rPr>
+                <w:rFonts w:ascii="Arial Narrow" w:hAnsi="Arial Narrow"/>
+                <w:color w:val="FF0000"/>
+                <w:sz w:val="16"/>
+                <w:szCs w:val="16"/>
+              </w:rPr>
+            </w:pPr>
+          </w:p>
+        </w:tc>
+      </w:tr>
+      <w:tr>
+        <w:trPr>
+          <w:trHeight w:val="505"/>
+        </w:trPr>
+        <w:tc>
+          <w:tcPr>
+            <w:tcW w:w="1440" w:type="dxa"/>
+            <w:vAlign w:val="center"/>
+          </w:tcPr>
+          <w:p>
+            <w:pPr>
+              <w:rPr>
+                <w:rFonts w:ascii="Arial Narrow" w:hAnsi="Arial Narrow"/>
+                <w:sz w:val="16"/>
+                <w:szCs w:val="16"/>
+              </w:rPr>
+            </w:pPr>
+          </w:p>
+        </w:tc>
+        <w:tc>
+          <w:tcPr>
+            <w:tcW w:w="1585" w:type="dxa"/>
+            <w:vAlign w:val="center"/>
+          </w:tcPr>
+          <w:p>
+            <w:pPr>
+              <w:pStyle w:val="Prrafodelista"/>
+              <w:tabs>
+                <w:tab w:val="left" w:pos="7140"/>
+              </w:tabs>
+              <w:spacing w:line="240" w:lineRule="auto"/>
+              <w:ind w:left="0"/>
+              <w:rPr>
+                <w:rFonts w:ascii="Arial Narrow" w:hAnsi="Arial Narrow"/>
+                <w:sz w:val="16"/>
+                <w:szCs w:val="16"/>
+              </w:rPr>
+            </w:pPr>
+          </w:p>
+        </w:tc>
+        <w:tc>
+          <w:tcPr>
+            <w:tcW w:w="1313" w:type="dxa"/>
+            <w:vAlign w:val="center"/>
+          </w:tcPr>
+          <w:p/>
+        </w:tc>
+        <w:tc>
+          <w:tcPr>
+            <w:tcW w:w="1221" w:type="dxa"/>
+            <w:vAlign w:val="center"/>
+          </w:tcPr>
+          <w:p>
+            <w:pPr>
+              <w:rPr>
+                <w:rFonts w:ascii="Arial Narrow" w:hAnsi="Arial Narrow"/>
+                <w:sz w:val="16"/>
+                <w:szCs w:val="16"/>
+              </w:rPr>
+            </w:pPr>
+          </w:p>
+        </w:tc>
+        <w:tc>
+          <w:tcPr>
+            <w:tcW w:w="875" w:type="dxa"/>
+            <w:vAlign w:val="center"/>
+          </w:tcPr>
+          <w:p>
+            <w:pPr>
+              <w:rPr>
+                <w:rFonts w:ascii="Arial Narrow" w:hAnsi="Arial Narrow"/>
+                <w:sz w:val="16"/>
+                <w:szCs w:val="16"/>
+              </w:rPr>
+            </w:pPr>
+          </w:p>
+        </w:tc>
+        <w:tc>
+          <w:tcPr>
+            <w:tcW w:w="917" w:type="dxa"/>
+            <w:vAlign w:val="center"/>
+          </w:tcPr>
+          <w:p>
+            <w:pPr>
+              <w:pStyle w:val="Prrafodelista"/>
+              <w:tabs>
+                <w:tab w:val="left" w:pos="7140"/>
+              </w:tabs>
+              <w:spacing w:line="240" w:lineRule="auto"/>
+              <w:ind w:left="0"/>
+              <w:rPr>
+                <w:rFonts w:ascii="Arial Narrow" w:hAnsi="Arial Narrow"/>
+                <w:color w:val="FF0000"/>
+                <w:sz w:val="16"/>
+                <w:szCs w:val="16"/>
+              </w:rPr>
+            </w:pPr>
+          </w:p>
+        </w:tc>
+        <w:tc>
+          <w:tcPr>
+            <w:tcW w:w="1196" w:type="dxa"/>
+            <w:vAlign w:val="center"/>
+          </w:tcPr>
+          <w:p>
+            <w:pPr>
+              <w:pStyle w:val="Prrafodelista"/>
+              <w:tabs>
+                <w:tab w:val="left" w:pos="7140"/>
+              </w:tabs>
+              <w:spacing w:line="240" w:lineRule="auto"/>
+              <w:ind w:left="0"/>
+              <w:rPr>
+                <w:rFonts w:ascii="Arial Narrow" w:hAnsi="Arial Narrow"/>
+                <w:sz w:val="16"/>
+                <w:szCs w:val="16"/>
+              </w:rPr>
+            </w:pPr>
+          </w:p>
+        </w:tc>
+        <w:tc>
+          <w:tcPr>
+            <w:tcW w:w="860" w:type="dxa"/>
+            <w:vAlign w:val="center"/>
+          </w:tcPr>
+          <w:p>
+            <w:pPr>
+              <w:pStyle w:val="Prrafodelista"/>
+              <w:tabs>
+                <w:tab w:val="left" w:pos="7140"/>
+              </w:tabs>
+              <w:spacing w:line="240" w:lineRule="auto"/>
+              <w:ind w:left="0"/>
+              <w:rPr>
+                <w:rFonts w:ascii="Arial Narrow" w:hAnsi="Arial Narrow"/>
+                <w:color w:val="FF0000"/>
+                <w:sz w:val="16"/>
+                <w:szCs w:val="16"/>
+              </w:rPr>
+            </w:pPr>
+          </w:p>
+        </w:tc>
+      </w:tr>
+      <w:tr>
+        <w:trPr>
+          <w:trHeight w:val="505"/>
+        </w:trPr>
+        <w:tc>
+          <w:tcPr>
+            <w:tcW w:w="1440" w:type="dxa"/>
+            <w:vAlign w:val="center"/>
+          </w:tcPr>
+          <w:p>
+            <w:pPr>
+              <w:pStyle w:val="Prrafodelista"/>
+              <w:tabs>
+                <w:tab w:val="left" w:pos="7140"/>
+              </w:tabs>
+              <w:spacing w:line="240" w:lineRule="auto"/>
+              <w:ind w:left="0"/>
+              <w:rPr>
+                <w:rFonts w:ascii="Arial Narrow" w:hAnsi="Arial Narrow"/>
+                <w:color w:val="0000FF"/>
+                <w:sz w:val="16"/>
+                <w:szCs w:val="16"/>
+              </w:rPr>
+            </w:pPr>
+          </w:p>
+        </w:tc>
+        <w:tc>
+          <w:tcPr>
+            <w:tcW w:w="1585" w:type="dxa"/>
+            <w:vAlign w:val="center"/>
+          </w:tcPr>
+          <w:p>
+            <w:pPr>
+              <w:pStyle w:val="Prrafodelista"/>
+              <w:tabs>
+                <w:tab w:val="left" w:pos="7140"/>
+              </w:tabs>
+              <w:spacing w:line="240" w:lineRule="auto"/>
+              <w:ind w:left="0"/>
+              <w:rPr>
+                <w:rFonts w:ascii="Arial Narrow" w:hAnsi="Arial Narrow"/>
+                <w:color w:val="0000FF"/>
+                <w:sz w:val="16"/>
+                <w:szCs w:val="16"/>
+              </w:rPr>
+            </w:pPr>
+          </w:p>
+        </w:tc>
+        <w:tc>
+          <w:tcPr>
+            <w:tcW w:w="1313" w:type="dxa"/>
+            <w:vAlign w:val="center"/>
+          </w:tcPr>
+          <w:p>
+            <w:pPr>
+              <w:pStyle w:val="Prrafodelista"/>
+              <w:tabs>
+                <w:tab w:val="left" w:pos="7140"/>
+              </w:tabs>
+              <w:spacing w:line="240" w:lineRule="auto"/>
+              <w:ind w:left="0"/>
+              <w:rPr>
+                <w:rFonts w:ascii="Arial Narrow" w:hAnsi="Arial Narrow"/>
+                <w:color w:val="0000FF"/>
+                <w:sz w:val="16"/>
+                <w:szCs w:val="16"/>
+              </w:rPr>
+            </w:pPr>
+          </w:p>
+        </w:tc>
+        <w:tc>
+          <w:tcPr>
+            <w:tcW w:w="1221" w:type="dxa"/>
+            <w:vAlign w:val="center"/>
+          </w:tcPr>
+          <w:p>
+            <w:pPr>
+              <w:pStyle w:val="Prrafodelista"/>
+              <w:tabs>
+                <w:tab w:val="left" w:pos="7140"/>
+              </w:tabs>
+              <w:spacing w:line="240" w:lineRule="auto"/>
+              <w:ind w:left="0"/>
+              <w:rPr>
+                <w:rFonts w:ascii="Arial Narrow" w:hAnsi="Arial Narrow"/>
+                <w:color w:val="0000FF"/>
+                <w:sz w:val="16"/>
+                <w:szCs w:val="16"/>
+              </w:rPr>
+            </w:pPr>
+          </w:p>
+        </w:tc>
+        <w:tc>
+          <w:tcPr>
+            <w:tcW w:w="875" w:type="dxa"/>
+            <w:vAlign w:val="center"/>
+          </w:tcPr>
+          <w:p>
+            <w:pPr>
+              <w:pStyle w:val="Prrafodelista"/>
+              <w:tabs>
+                <w:tab w:val="left" w:pos="7140"/>
+              </w:tabs>
+              <w:spacing w:line="240" w:lineRule="auto"/>
+              <w:ind w:left="0"/>
+              <w:rPr>
+                <w:rFonts w:ascii="Arial Narrow" w:hAnsi="Arial Narrow"/>
+                <w:color w:val="0000FF"/>
+                <w:sz w:val="16"/>
+                <w:szCs w:val="16"/>
+              </w:rPr>
+            </w:pPr>
+          </w:p>
+        </w:tc>
+        <w:tc>
+          <w:tcPr>
+            <w:tcW w:w="917" w:type="dxa"/>
+            <w:vAlign w:val="center"/>
+          </w:tcPr>
+          <w:p>
+            <w:pPr>
+              <w:pStyle w:val="Prrafodelista"/>
+              <w:tabs>
+                <w:tab w:val="left" w:pos="7140"/>
+              </w:tabs>
+              <w:spacing w:line="240" w:lineRule="auto"/>
+              <w:ind w:left="0"/>
+              <w:rPr>
+                <w:rFonts w:ascii="Arial Narrow" w:hAnsi="Arial Narrow"/>
+                <w:color w:val="0000FF"/>
+                <w:sz w:val="16"/>
+                <w:szCs w:val="16"/>
+              </w:rPr>
+            </w:pPr>
+          </w:p>
+        </w:tc>
+        <w:tc>
+          <w:tcPr>
+            <w:tcW w:w="1196" w:type="dxa"/>
+            <w:vAlign w:val="center"/>
+          </w:tcPr>
+          <w:p>
+            <w:pPr>
+              <w:pStyle w:val="Prrafodelista"/>
+              <w:tabs>
+                <w:tab w:val="left" w:pos="7140"/>
+              </w:tabs>
+              <w:spacing w:line="240" w:lineRule="auto"/>
+              <w:ind w:left="0"/>
+              <w:rPr>
+                <w:rFonts w:ascii="Arial Narrow" w:hAnsi="Arial Narrow"/>
+                <w:color w:val="0000FF"/>
+                <w:sz w:val="16"/>
+                <w:szCs w:val="16"/>
+              </w:rPr>
+            </w:pPr>
+          </w:p>
+        </w:tc>
+        <w:tc>
+          <w:tcPr>
+            <w:tcW w:w="860" w:type="dxa"/>
+            <w:vAlign w:val="center"/>
+          </w:tcPr>
+          <w:p>
+            <w:pPr>
+              <w:pStyle w:val="Prrafodelista"/>
+              <w:tabs>
+                <w:tab w:val="left" w:pos="7140"/>
+              </w:tabs>
+              <w:spacing w:line="240" w:lineRule="auto"/>
+              <w:ind w:left="0"/>
+              <w:rPr>
+                <w:rFonts w:ascii="Arial Narrow" w:hAnsi="Arial Narrow"/>
+                <w:color w:val="0000FF"/>
+                <w:sz w:val="16"/>
+                <w:szCs w:val="16"/>
+              </w:rPr>
+            </w:pPr>
+          </w:p>
+        </w:tc>
+      </w:tr>
+    </w:tbl>
+    <w:p>
+      <w:pPr>
+        <w:pStyle w:val="Textoindependiente"/>
+      </w:pPr>
     </w:p>
     <w:sectPr>
       <w:headerReference w:type="default" r:id="rId8"/>
@@ -4187,7 +6487,7 @@
               <w:rStyle w:val="Nmerodepgina"/>
               <w:noProof/>
             </w:rPr>
-            <w:t>6</w:t>
+            <w:t>2</w:t>
           </w:r>
           <w:r>
             <w:rPr>
@@ -5787,7 +8087,7 @@
     <w:lsdException w:name="Medium Shading 2 Accent 1" w:uiPriority="64"/>
     <w:lsdException w:name="Medium List 1 Accent 1" w:uiPriority="65"/>
     <w:lsdException w:name="Revision" w:semiHidden="1" w:uiPriority="99"/>
-    <w:lsdException w:name="List Paragraph" w:uiPriority="34" w:qFormat="1"/>
+    <w:lsdException w:name="List Paragraph" w:uiPriority="99" w:qFormat="1"/>
     <w:lsdException w:name="Quote" w:uiPriority="29" w:qFormat="1"/>
     <w:lsdException w:name="Intense Quote" w:uiPriority="30" w:qFormat="1"/>
     <w:lsdException w:name="Medium List 2 Accent 1" w:uiPriority="66"/>
@@ -6511,7 +8811,7 @@
   <w:style w:type="paragraph" w:styleId="Prrafodelista">
     <w:name w:val="List Paragraph"/>
     <w:basedOn w:val="Normal"/>
-    <w:uiPriority w:val="34"/>
+    <w:uiPriority w:val="99"/>
     <w:qFormat/>
     <w:rsid w:val="00AD6A18"/>
     <w:pPr>

</xml_diff>